<commit_message>
enlace del repositorio apuntando a main
</commit_message>
<xml_diff>
--- a/doc/Informe_WorkTab.docx
+++ b/doc/Informe_WorkTab.docx
@@ -807,34 +807,7 @@
           <w:rStyle w:val="EnlacedeInternet"/>
           <w:u w:val="none"/>
         </w:rPr>
-        <w:t>https://github.com/HectorSanchezLuque/PIdam2122verde/</w:t>
-      </w:r>
-    </w:p>
-    <w:p>
-      <w:pPr>
-        <w:pStyle w:val="Cuerpodetexto"/>
-        <w:numPr>
-          <w:ilvl w:val="0"/>
-          <w:numId w:val="5"/>
-        </w:numPr>
-        <w:bidi w:val="0"/>
-        <w:jc w:val="left"/>
-        <w:rPr>
-          <w:u w:val="none"/>
-        </w:rPr>
-      </w:pPr>
-      <w:r>
-        <w:rPr>
-          <w:u w:val="none"/>
-        </w:rPr>
-        <w:t xml:space="preserve">Base de datos: </w:t>
-      </w:r>
-      <w:r>
-        <w:rPr>
-          <w:rStyle w:val="EnlacedeInternet"/>
-          <w:u w:val="none"/>
-        </w:rPr>
-        <w:t>https://github.com/HectorSanchezLuque/PIdam2122verde/tree/bbdd/</w:t>
+        <w:t>https://github.com/HectorSanchezLuque/PIdam2122verde/tree/main</w:t>
       </w:r>
     </w:p>
     <w:p>

</xml_diff>